<commit_message>
modificaciones en html y doc
</commit_message>
<xml_diff>
--- a/Reporte Actividad Integradora 1.docx
+++ b/Reporte Actividad Integradora 1.docx
@@ -4,30 +4,21 @@
   <w:body>
     <w:p>
       <w:pPr>
-        <w:rPr>
-          <w:lang w:val="es-ES"/>
-        </w:rPr>
-      </w:pPr>
-      <w:r>
-        <w:rPr>
-          <w:lang w:val="es-ES"/>
-        </w:rPr>
-        <w:t xml:space="preserve">Reporte Actividad Integradora 1: Algoritmos de </w:t>
-      </w:r>
-      <w:proofErr w:type="spellStart"/>
-      <w:r>
-        <w:rPr>
-          <w:lang w:val="es-ES"/>
-        </w:rPr>
-        <w:t>B</w:t>
-      </w:r>
-      <w:r>
-        <w:rPr>
-          <w:lang w:val="es-ES"/>
-        </w:rPr>
-        <w:t>usqueda</w:t>
-      </w:r>
-      <w:proofErr w:type="spellEnd"/>
+        <w:jc w:val="center"/>
+        <w:rPr>
+          <w:b/>
+          <w:bCs/>
+          <w:lang w:val="es-ES"/>
+        </w:rPr>
+      </w:pPr>
+      <w:r>
+        <w:rPr>
+          <w:b/>
+          <w:bCs/>
+          <w:lang w:val="es-ES"/>
+        </w:rPr>
+        <w:t>Reporte Actividad Integradora 1: Algoritmos de Búsqueda</w:t>
+      </w:r>
     </w:p>
     <w:p>
       <w:pPr>
@@ -62,35 +53,19 @@
           <w:lang w:val="es-ES"/>
         </w:rPr>
       </w:pPr>
-      <w:proofErr w:type="spellStart"/>
-      <w:r>
-        <w:rPr>
-          <w:b/>
-          <w:bCs/>
-          <w:lang w:val="es-ES"/>
-        </w:rPr>
-        <w:t>Instalacion</w:t>
-      </w:r>
-      <w:proofErr w:type="spellEnd"/>
-      <w:r>
-        <w:rPr>
-          <w:lang w:val="es-ES"/>
-        </w:rPr>
-        <w:t xml:space="preserve">: El proyecto </w:t>
-      </w:r>
-      <w:proofErr w:type="spellStart"/>
-      <w:r>
-        <w:rPr>
-          <w:lang w:val="es-ES"/>
-        </w:rPr>
-        <w:t>esta</w:t>
-      </w:r>
-      <w:proofErr w:type="spellEnd"/>
-      <w:r>
-        <w:rPr>
-          <w:lang w:val="es-ES"/>
-        </w:rPr>
-        <w:t xml:space="preserve"> hecho con HTML, CSS y Java script por lo que para ejecutarlo simplemente basta con seguir los siguientes pasos.</w:t>
+      <w:r>
+        <w:rPr>
+          <w:b/>
+          <w:bCs/>
+          <w:lang w:val="es-ES"/>
+        </w:rPr>
+        <w:t>Instalación</w:t>
+      </w:r>
+      <w:r>
+        <w:rPr>
+          <w:lang w:val="es-ES"/>
+        </w:rPr>
+        <w:t>: El proyecto está hecho con HTML, CSS y Java script por lo que para ejecutarlo simplemente basta con seguir los siguientes pasos.</w:t>
       </w:r>
     </w:p>
     <w:p>
@@ -187,47 +162,7 @@
         <w:rPr>
           <w:lang w:val="es-ES"/>
         </w:rPr>
-        <w:t>el uso de la aplicación es sencillo esta puede recibir 2 archivos de texto plano en formato .</w:t>
-      </w:r>
-      <w:proofErr w:type="spellStart"/>
-      <w:r>
-        <w:rPr>
-          <w:lang w:val="es-ES"/>
-        </w:rPr>
-        <w:t>txt</w:t>
-      </w:r>
-      <w:proofErr w:type="spellEnd"/>
-      <w:r>
-        <w:rPr>
-          <w:lang w:val="es-ES"/>
-        </w:rPr>
-        <w:t xml:space="preserve"> y realizar búsquedas con varios algoritmos. A </w:t>
-      </w:r>
-      <w:proofErr w:type="gramStart"/>
-      <w:r>
-        <w:rPr>
-          <w:lang w:val="es-ES"/>
-        </w:rPr>
-        <w:t>continuación</w:t>
-      </w:r>
-      <w:proofErr w:type="gramEnd"/>
-      <w:r>
-        <w:rPr>
-          <w:lang w:val="es-ES"/>
-        </w:rPr>
-        <w:t xml:space="preserve"> se explicara como usar cada </w:t>
-      </w:r>
-      <w:r>
-        <w:rPr>
-          <w:lang w:val="es-ES"/>
-        </w:rPr>
-        <w:t>función</w:t>
-      </w:r>
-      <w:r>
-        <w:rPr>
-          <w:lang w:val="es-ES"/>
-        </w:rPr>
-        <w:t>.</w:t>
+        <w:t>el uso de la aplicación es sencillo esta puede recibir 2 archivos de texto plano en formato .txt y realizar búsquedas con varios algoritmos. A continuación, se explicará como usar cada función.</w:t>
       </w:r>
     </w:p>
     <w:p>
@@ -288,7 +223,6 @@
         </w:rPr>
         <w:t xml:space="preserve">Primero es importante cargar los dos archivos a analizar en los campos de arriba. Una vez cargados simplemente hace falta con darle </w:t>
       </w:r>
-      <w:proofErr w:type="spellStart"/>
       <w:proofErr w:type="gramStart"/>
       <w:r>
         <w:rPr>
@@ -296,41 +230,12 @@
         </w:rPr>
         <w:t>click</w:t>
       </w:r>
-      <w:proofErr w:type="spellEnd"/>
       <w:proofErr w:type="gramEnd"/>
       <w:r>
         <w:rPr>
           <w:lang w:val="es-ES"/>
         </w:rPr>
-        <w:t xml:space="preserve"> en el botón de similitud en la pequeña barra de navegación de la parte inferior. Al hacer esto aparecerán ambos textos en una sección abajo y estará resaltada la </w:t>
-      </w:r>
-      <w:proofErr w:type="spellStart"/>
-      <w:r>
-        <w:rPr>
-          <w:lang w:val="es-ES"/>
-        </w:rPr>
-        <w:t>subcadena</w:t>
-      </w:r>
-      <w:proofErr w:type="spellEnd"/>
-      <w:r>
-        <w:rPr>
-          <w:lang w:val="es-ES"/>
-        </w:rPr>
-        <w:t xml:space="preserve"> continua </w:t>
-      </w:r>
-      <w:proofErr w:type="spellStart"/>
-      <w:r>
-        <w:rPr>
-          <w:lang w:val="es-ES"/>
-        </w:rPr>
-        <w:t>mas</w:t>
-      </w:r>
-      <w:proofErr w:type="spellEnd"/>
-      <w:r>
-        <w:rPr>
-          <w:lang w:val="es-ES"/>
-        </w:rPr>
-        <w:t xml:space="preserve"> larga que ambos textos compartan.</w:t>
+        <w:t xml:space="preserve"> en el botón de similitud en la pequeña barra de navegación de la parte inferior. Al hacer esto aparecerán ambos textos en una sección abajo y estará resaltada la subcadena continua más larga que ambos textos compartan.</w:t>
       </w:r>
     </w:p>
     <w:p>
@@ -356,42 +261,43 @@
           <w:lang w:val="es-ES"/>
         </w:rPr>
       </w:pPr>
-      <w:proofErr w:type="spellStart"/>
-      <w:r>
-        <w:rPr>
-          <w:b/>
-          <w:bCs/>
-          <w:lang w:val="es-ES"/>
-        </w:rPr>
-        <w:t>Busqueda</w:t>
-      </w:r>
-      <w:proofErr w:type="spellEnd"/>
-      <w:r>
-        <w:rPr>
-          <w:b/>
-          <w:bCs/>
-          <w:lang w:val="es-ES"/>
-        </w:rPr>
-        <w:t xml:space="preserve"> de </w:t>
-      </w:r>
-      <w:proofErr w:type="spellStart"/>
-      <w:r>
-        <w:rPr>
-          <w:b/>
-          <w:bCs/>
-          <w:lang w:val="es-ES"/>
-        </w:rPr>
-        <w:t>Patron</w:t>
-      </w:r>
-      <w:proofErr w:type="spellEnd"/>
-      <w:r>
-        <w:rPr>
-          <w:b/>
-          <w:bCs/>
-          <w:lang w:val="es-ES"/>
-        </w:rPr>
-        <w:t>:</w:t>
-      </w:r>
+      <w:r>
+        <w:rPr>
+          <w:b/>
+          <w:bCs/>
+          <w:lang w:val="es-ES"/>
+        </w:rPr>
+        <w:t xml:space="preserve">Busqueda de Patrón: </w:t>
+      </w:r>
+      <w:r>
+        <w:rPr>
+          <w:lang w:val="es-ES"/>
+        </w:rPr>
+        <w:t xml:space="preserve">Para usar esta función primero se necesita subir un archivo o ingresar texto en el campo izquierdo. Cuando esté listo eso simplemente se debe dar </w:t>
+      </w:r>
+      <w:proofErr w:type="gramStart"/>
+      <w:r>
+        <w:rPr>
+          <w:lang w:val="es-ES"/>
+        </w:rPr>
+        <w:t>click</w:t>
+      </w:r>
+      <w:proofErr w:type="gramEnd"/>
+      <w:r>
+        <w:rPr>
+          <w:lang w:val="es-ES"/>
+        </w:rPr>
+        <w:t xml:space="preserve"> en el botón de patrón; Aparecerá un título, un campo que dice ingresar patrón y un botón de buscar, simplemente se necesita que se llene el patrón a buscar y al crackear buscar aparecerán las instancias del patrón en amarillo si se encontraron.</w:t>
+      </w:r>
+    </w:p>
+    <w:p>
+      <w:pPr>
+        <w:rPr>
+          <w:b/>
+          <w:bCs/>
+          <w:lang w:val="es-ES"/>
+        </w:rPr>
+      </w:pPr>
     </w:p>
     <w:p>
       <w:pPr>
@@ -415,59 +321,33 @@
           <w:lang w:val="es-ES"/>
         </w:rPr>
       </w:pPr>
-      <w:proofErr w:type="spellStart"/>
-      <w:r>
-        <w:rPr>
-          <w:b/>
-          <w:bCs/>
-          <w:lang w:val="es-ES"/>
-        </w:rPr>
-        <w:t>Busqueda</w:t>
-      </w:r>
-      <w:proofErr w:type="spellEnd"/>
-      <w:r>
-        <w:rPr>
-          <w:b/>
-          <w:bCs/>
-          <w:lang w:val="es-ES"/>
-        </w:rPr>
-        <w:t xml:space="preserve"> de </w:t>
-      </w:r>
-      <w:proofErr w:type="spellStart"/>
-      <w:r>
-        <w:rPr>
-          <w:b/>
-          <w:bCs/>
-          <w:lang w:val="es-ES"/>
-        </w:rPr>
-        <w:t>Palindromo</w:t>
-      </w:r>
-      <w:proofErr w:type="spellEnd"/>
-      <w:r>
-        <w:rPr>
-          <w:b/>
-          <w:bCs/>
-          <w:lang w:val="es-ES"/>
-        </w:rPr>
-        <w:t xml:space="preserve"> </w:t>
-      </w:r>
-      <w:proofErr w:type="spellStart"/>
-      <w:r>
-        <w:rPr>
-          <w:b/>
-          <w:bCs/>
-          <w:lang w:val="es-ES"/>
-        </w:rPr>
-        <w:t>mas</w:t>
-      </w:r>
-      <w:proofErr w:type="spellEnd"/>
-      <w:r>
-        <w:rPr>
-          <w:b/>
-          <w:bCs/>
-          <w:lang w:val="es-ES"/>
-        </w:rPr>
-        <w:t xml:space="preserve"> largo:</w:t>
+      <w:r>
+        <w:rPr>
+          <w:b/>
+          <w:bCs/>
+          <w:lang w:val="es-ES"/>
+        </w:rPr>
+        <w:t xml:space="preserve">Busqueda de Palindromo más largo: </w:t>
+      </w:r>
+      <w:r>
+        <w:rPr>
+          <w:lang w:val="es-ES"/>
+        </w:rPr>
+        <w:t xml:space="preserve">Para usar esta función se necesita ingresar un texto en el seleccionador de archivos izquierdo, dar </w:t>
+      </w:r>
+      <w:proofErr w:type="gramStart"/>
+      <w:r>
+        <w:rPr>
+          <w:lang w:val="es-ES"/>
+        </w:rPr>
+        <w:t>click</w:t>
+      </w:r>
+      <w:proofErr w:type="gramEnd"/>
+      <w:r>
+        <w:rPr>
+          <w:lang w:val="es-ES"/>
+        </w:rPr>
+        <w:t xml:space="preserve"> en el botón de palíndromo y en la parte inferior de la pantalla se mostrará el texto completo y el palíndromo más largo marcado de verde. </w:t>
       </w:r>
     </w:p>
     <w:p>
@@ -503,23 +383,13 @@
           <w:lang w:val="es-ES"/>
         </w:rPr>
       </w:pPr>
-      <w:proofErr w:type="spellStart"/>
-      <w:r>
-        <w:rPr>
-          <w:b/>
-          <w:bCs/>
-          <w:lang w:val="es-ES"/>
-        </w:rPr>
-        <w:t>Funcion</w:t>
-      </w:r>
-      <w:proofErr w:type="spellEnd"/>
-      <w:r>
-        <w:rPr>
-          <w:b/>
-          <w:bCs/>
-          <w:lang w:val="es-ES"/>
-        </w:rPr>
-        <w:t xml:space="preserve"> de Autocompletar:</w:t>
+      <w:r>
+        <w:rPr>
+          <w:b/>
+          <w:bCs/>
+          <w:lang w:val="es-ES"/>
+        </w:rPr>
+        <w:t>Función de Autocompletar:</w:t>
       </w:r>
       <w:r>
         <w:rPr>
@@ -529,6 +399,249 @@
         </w:rPr>
         <w:t xml:space="preserve"> </w:t>
       </w:r>
+      <w:r>
+        <w:rPr>
+          <w:lang w:val="es-ES"/>
+        </w:rPr>
+        <w:t>Para esta función se debe de subir un archivo de texto en el seleccionador de la izquierda, luego cuando se presione autocompletar simplemente use el campo de autocompletar para buscar cualquier palabra</w:t>
+      </w:r>
+    </w:p>
+    <w:p>
+      <w:pPr>
+        <w:rPr>
+          <w:lang w:val="es-ES"/>
+        </w:rPr>
+      </w:pPr>
+    </w:p>
+    <w:p>
+      <w:pPr>
+        <w:rPr>
+          <w:lang w:val="es-ES"/>
+        </w:rPr>
+      </w:pPr>
+    </w:p>
+    <w:p>
+      <w:pPr>
+        <w:rPr>
+          <w:b/>
+          <w:bCs/>
+          <w:lang w:val="es-ES"/>
+        </w:rPr>
+      </w:pPr>
+    </w:p>
+    <w:p>
+      <w:pPr>
+        <w:rPr>
+          <w:b/>
+          <w:bCs/>
+          <w:lang w:val="es-ES"/>
+        </w:rPr>
+      </w:pPr>
+    </w:p>
+    <w:p>
+      <w:pPr>
+        <w:rPr>
+          <w:b/>
+          <w:bCs/>
+          <w:lang w:val="es-ES"/>
+        </w:rPr>
+      </w:pPr>
+    </w:p>
+    <w:p>
+      <w:pPr>
+        <w:rPr>
+          <w:b/>
+          <w:bCs/>
+          <w:lang w:val="es-ES"/>
+        </w:rPr>
+      </w:pPr>
+    </w:p>
+    <w:p>
+      <w:pPr>
+        <w:rPr>
+          <w:b/>
+          <w:bCs/>
+          <w:lang w:val="es-ES"/>
+        </w:rPr>
+      </w:pPr>
+      <w:r>
+        <w:rPr>
+          <w:b/>
+          <w:bCs/>
+          <w:lang w:val="es-ES"/>
+        </w:rPr>
+        <w:lastRenderedPageBreak/>
+        <w:t>Resumen de aportes</w:t>
+      </w:r>
+    </w:p>
+    <w:p>
+      <w:pPr>
+        <w:rPr>
+          <w:b/>
+          <w:bCs/>
+          <w:lang w:val="es-ES"/>
+        </w:rPr>
+      </w:pPr>
+    </w:p>
+    <w:p>
+      <w:pPr>
+        <w:rPr>
+          <w:lang w:val="es-ES"/>
+        </w:rPr>
+      </w:pPr>
+      <w:r>
+        <w:rPr>
+          <w:lang w:val="es-ES"/>
+        </w:rPr>
+        <w:t>Diseño de HTML inicial: Carlos Mtz</w:t>
+      </w:r>
+    </w:p>
+    <w:p>
+      <w:pPr>
+        <w:rPr>
+          <w:lang w:val="es-ES"/>
+        </w:rPr>
+      </w:pPr>
+    </w:p>
+    <w:p>
+      <w:pPr>
+        <w:rPr>
+          <w:lang w:val="es-ES"/>
+        </w:rPr>
+      </w:pPr>
+      <w:r>
+        <w:rPr>
+          <w:lang w:val="es-ES"/>
+        </w:rPr>
+        <w:t>Estructura de archivo JS y funciones helper: Carlos Mtz</w:t>
+      </w:r>
+    </w:p>
+    <w:p>
+      <w:pPr>
+        <w:rPr>
+          <w:lang w:val="es-ES"/>
+        </w:rPr>
+      </w:pPr>
+    </w:p>
+    <w:p>
+      <w:pPr>
+        <w:rPr>
+          <w:lang w:val="es-ES"/>
+        </w:rPr>
+      </w:pPr>
+      <w:r>
+        <w:rPr>
+          <w:lang w:val="es-ES"/>
+        </w:rPr>
+        <w:t>Implementación de Trie y autocompletar: Fernando Pérez</w:t>
+      </w:r>
+    </w:p>
+    <w:p>
+      <w:pPr>
+        <w:rPr>
+          <w:lang w:val="es-ES"/>
+        </w:rPr>
+      </w:pPr>
+    </w:p>
+    <w:p>
+      <w:pPr>
+        <w:rPr>
+          <w:lang w:val="es-ES"/>
+        </w:rPr>
+      </w:pPr>
+      <w:r>
+        <w:rPr>
+          <w:lang w:val="es-ES"/>
+        </w:rPr>
+        <w:t>Implementación de KMP para búsqueda de patrón: Carlos Mtz</w:t>
+      </w:r>
+    </w:p>
+    <w:p>
+      <w:pPr>
+        <w:rPr>
+          <w:lang w:val="es-ES"/>
+        </w:rPr>
+      </w:pPr>
+    </w:p>
+    <w:p>
+      <w:pPr>
+        <w:rPr>
+          <w:lang w:val="es-ES"/>
+        </w:rPr>
+      </w:pPr>
+      <w:r>
+        <w:rPr>
+          <w:lang w:val="es-ES"/>
+        </w:rPr>
+        <w:t>CSS de la pagina: Fernando Pérez</w:t>
+      </w:r>
+    </w:p>
+    <w:p>
+      <w:pPr>
+        <w:rPr>
+          <w:lang w:val="es-ES"/>
+        </w:rPr>
+      </w:pPr>
+    </w:p>
+    <w:p>
+      <w:pPr>
+        <w:rPr>
+          <w:lang w:val="es-ES"/>
+        </w:rPr>
+      </w:pPr>
+      <w:r>
+        <w:rPr>
+          <w:lang w:val="es-ES"/>
+        </w:rPr>
+        <w:t xml:space="preserve">Implementación de manacher para palíndromo: Fernando Pérez </w:t>
+      </w:r>
+    </w:p>
+    <w:p>
+      <w:pPr>
+        <w:rPr>
+          <w:lang w:val="es-ES"/>
+        </w:rPr>
+      </w:pPr>
+    </w:p>
+    <w:p>
+      <w:pPr>
+        <w:rPr>
+          <w:lang w:val="es-ES"/>
+        </w:rPr>
+      </w:pPr>
+      <w:r>
+        <w:rPr>
+          <w:lang w:val="es-ES"/>
+        </w:rPr>
+        <w:t>Implementación de LCS para comparación: Carlos Mtz</w:t>
+      </w:r>
+    </w:p>
+    <w:p>
+      <w:pPr>
+        <w:rPr>
+          <w:lang w:val="es-ES"/>
+        </w:rPr>
+      </w:pPr>
+    </w:p>
+    <w:p>
+      <w:pPr>
+        <w:rPr>
+          <w:lang w:val="es-ES"/>
+        </w:rPr>
+      </w:pPr>
+      <w:r>
+        <w:rPr>
+          <w:lang w:val="es-ES"/>
+        </w:rPr>
+        <w:t>Rediseño de HTML con NavBar: Fernando Pérez</w:t>
+      </w:r>
+    </w:p>
+    <w:p>
+      <w:pPr>
+        <w:rPr>
+          <w:lang w:val="es-ES"/>
+        </w:rPr>
+      </w:pPr>
     </w:p>
     <w:p>
       <w:pPr>
@@ -613,7 +726,13 @@
       <w:rPr>
         <w:lang w:val="es-ES_tradnl"/>
       </w:rPr>
-      <w:t>Fernando Pérez #A00</w:t>
+      <w:t>Fernando Pérez #A0</w:t>
+    </w:r>
+    <w:r>
+      <w:rPr>
+        <w:lang w:val="es-ES_tradnl"/>
+      </w:rPr>
+      <w:t>1285236</w:t>
     </w:r>
   </w:p>
 </w:hdr>
@@ -1204,6 +1323,7 @@
   <w:style w:type="paragraph" w:default="1" w:styleId="Normal">
     <w:name w:val="Normal"/>
     <w:qFormat/>
+    <w:rsid w:val="00335D0C"/>
   </w:style>
   <w:style w:type="paragraph" w:styleId="Heading1">
     <w:name w:val="heading 1"/>

</xml_diff>